<commit_message>
Updated Stored procs part
</commit_message>
<xml_diff>
--- a/documentation.docx
+++ b/documentation.docx
@@ -36,7 +36,7 @@
                     <pic:cNvPicPr/>
                   </pic:nvPicPr>
                   <pic:blipFill>
-                    <a:blip r:embed="rId4"/>
+                    <a:blip r:embed="rId5"/>
                     <a:stretch>
                       <a:fillRect/>
                     </a:stretch>
@@ -152,7 +152,7 @@
                     </pic:cNvPicPr>
                   </pic:nvPicPr>
                   <pic:blipFill>
-                    <a:blip r:embed="rId5">
+                    <a:blip r:embed="rId6">
                       <a:extLst>
                         <a:ext uri="{28A0092B-C50C-407E-A947-70E740481C1C}">
                           <a14:useLocalDpi xmlns:a14="http://schemas.microsoft.com/office/drawing/2010/main" val="0"/>
@@ -330,7 +330,7 @@
                     </pic:cNvPicPr>
                   </pic:nvPicPr>
                   <pic:blipFill>
-                    <a:blip r:embed="rId6">
+                    <a:blip r:embed="rId7">
                       <a:extLst>
                         <a:ext uri="{28A0092B-C50C-407E-A947-70E740481C1C}">
                           <a14:useLocalDpi xmlns:a14="http://schemas.microsoft.com/office/drawing/2010/main" val="0"/>
@@ -370,15 +370,518 @@
       <w:r>
         <w:t>Conceptual</w:t>
       </w:r>
+    </w:p>
+    <w:p>
+      <w:pPr>
+        <w:tabs>
+          <w:tab w:val="left" w:pos="2904"/>
+        </w:tabs>
+      </w:pPr>
+    </w:p>
+    <w:p>
+      <w:r>
+        <w:br w:type="page"/>
+      </w:r>
+    </w:p>
+    <w:p>
+      <w:pPr>
+        <w:tabs>
+          <w:tab w:val="left" w:pos="2904"/>
+        </w:tabs>
+        <w:ind w:left="360"/>
+        <w:rPr>
+          <w:b/>
+        </w:rPr>
+      </w:pPr>
+      <w:r>
+        <w:rPr>
+          <w:b/>
+        </w:rPr>
+        <w:lastRenderedPageBreak/>
+        <w:t>STORED PROCEDURES</w:t>
+      </w:r>
+    </w:p>
+    <w:p>
+      <w:pPr>
+        <w:pStyle w:val="ListParagraph"/>
+        <w:numPr>
+          <w:ilvl w:val="0"/>
+          <w:numId w:val="3"/>
+        </w:numPr>
+        <w:tabs>
+          <w:tab w:val="left" w:pos="2904"/>
+        </w:tabs>
+      </w:pPr>
+      <w:r>
+        <w:t xml:space="preserve">A. </w:t>
+      </w:r>
+      <w:r>
+        <w:t xml:space="preserve">Procedure Name: </w:t>
+      </w:r>
+      <w:proofErr w:type="spellStart"/>
+      <w:r>
+        <w:t>GetNumberOfStudents</w:t>
+      </w:r>
+      <w:proofErr w:type="spellEnd"/>
+    </w:p>
+    <w:p>
+      <w:pPr>
+        <w:pStyle w:val="ListParagraph"/>
+        <w:tabs>
+          <w:tab w:val="left" w:pos="2904"/>
+        </w:tabs>
+      </w:pPr>
+      <w:r>
+        <w:t xml:space="preserve">B. </w:t>
+      </w:r>
+      <w:r>
+        <w:t>Parameters</w:t>
+      </w:r>
+      <w:r>
+        <w:t>: None</w:t>
+      </w:r>
+    </w:p>
+    <w:p>
+      <w:pPr>
+        <w:pStyle w:val="ListParagraph"/>
+        <w:tabs>
+          <w:tab w:val="left" w:pos="2904"/>
+        </w:tabs>
+      </w:pPr>
+      <w:r>
+        <w:t xml:space="preserve">C. Query Returned: </w:t>
+      </w:r>
+      <w:r>
+        <w:t>Number of students per section</w:t>
+      </w:r>
+    </w:p>
+    <w:p>
+      <w:pPr>
+        <w:tabs>
+          <w:tab w:val="left" w:pos="2904"/>
+        </w:tabs>
+      </w:pPr>
+    </w:p>
+    <w:p>
+      <w:pPr>
+        <w:pStyle w:val="ListParagraph"/>
+        <w:numPr>
+          <w:ilvl w:val="0"/>
+          <w:numId w:val="3"/>
+        </w:numPr>
+        <w:tabs>
+          <w:tab w:val="left" w:pos="2904"/>
+        </w:tabs>
+      </w:pPr>
+      <w:r>
+        <w:t xml:space="preserve">A. Procedure Name: </w:t>
+      </w:r>
+      <w:proofErr w:type="spellStart"/>
+      <w:r>
+        <w:t>GetGradeOfStudents</w:t>
+      </w:r>
+      <w:proofErr w:type="spellEnd"/>
+    </w:p>
+    <w:p>
+      <w:pPr>
+        <w:pStyle w:val="ListParagraph"/>
+        <w:tabs>
+          <w:tab w:val="left" w:pos="2904"/>
+        </w:tabs>
+      </w:pPr>
+      <w:r>
+        <w:t xml:space="preserve">B. Parameters: None </w:t>
+      </w:r>
+    </w:p>
+    <w:p>
+      <w:pPr>
+        <w:pStyle w:val="ListParagraph"/>
+        <w:tabs>
+          <w:tab w:val="left" w:pos="2904"/>
+        </w:tabs>
+      </w:pPr>
+      <w:r>
+        <w:t xml:space="preserve">C. </w:t>
+      </w:r>
+      <w:r>
+        <w:t xml:space="preserve">Query Returned: </w:t>
+      </w:r>
+      <w:r>
+        <w:t>total grade of each students in a section</w:t>
+      </w:r>
+    </w:p>
+    <w:p>
+      <w:pPr>
+        <w:pStyle w:val="ListParagraph"/>
+        <w:tabs>
+          <w:tab w:val="left" w:pos="2904"/>
+        </w:tabs>
+      </w:pPr>
+    </w:p>
+    <w:p>
+      <w:pPr>
+        <w:pStyle w:val="ListParagraph"/>
+        <w:numPr>
+          <w:ilvl w:val="0"/>
+          <w:numId w:val="3"/>
+        </w:numPr>
+        <w:tabs>
+          <w:tab w:val="left" w:pos="2904"/>
+        </w:tabs>
+      </w:pPr>
+      <w:r>
+        <w:t xml:space="preserve">A. Procedure Name: </w:t>
+      </w:r>
+      <w:proofErr w:type="spellStart"/>
+      <w:r>
+        <w:t>GetGradeHigherThan</w:t>
+      </w:r>
+      <w:proofErr w:type="spellEnd"/>
+    </w:p>
+    <w:p>
+      <w:pPr>
+        <w:pStyle w:val="ListParagraph"/>
+        <w:tabs>
+          <w:tab w:val="left" w:pos="2904"/>
+        </w:tabs>
+      </w:pPr>
+      <w:r>
+        <w:t xml:space="preserve">B. Parameters: </w:t>
+      </w:r>
+      <w:r>
+        <w:t>[in] x (int)</w:t>
+      </w:r>
+    </w:p>
+    <w:p>
+      <w:pPr>
+        <w:pStyle w:val="ListParagraph"/>
+        <w:tabs>
+          <w:tab w:val="left" w:pos="2904"/>
+        </w:tabs>
+      </w:pPr>
+      <w:r>
+        <w:t xml:space="preserve">C. Query Returned: </w:t>
+      </w:r>
+      <w:r>
+        <w:t xml:space="preserve">Number of students whose total grade is &gt; </w:t>
+      </w:r>
+      <w:r>
+        <w:t>x</w:t>
+      </w:r>
+    </w:p>
+    <w:p>
+      <w:pPr>
+        <w:pStyle w:val="ListParagraph"/>
+        <w:tabs>
+          <w:tab w:val="left" w:pos="2904"/>
+        </w:tabs>
+      </w:pPr>
+    </w:p>
+    <w:p>
+      <w:pPr>
+        <w:pStyle w:val="ListParagraph"/>
+        <w:numPr>
+          <w:ilvl w:val="0"/>
+          <w:numId w:val="3"/>
+        </w:numPr>
+        <w:tabs>
+          <w:tab w:val="left" w:pos="2904"/>
+        </w:tabs>
+      </w:pPr>
+      <w:r>
+        <w:t xml:space="preserve">A. Procedure Name: </w:t>
+      </w:r>
+      <w:proofErr w:type="spellStart"/>
+      <w:r>
+        <w:t>GetPercentageHigherThan</w:t>
+      </w:r>
+      <w:proofErr w:type="spellEnd"/>
+    </w:p>
+    <w:p>
+      <w:pPr>
+        <w:pStyle w:val="ListParagraph"/>
+        <w:tabs>
+          <w:tab w:val="left" w:pos="2904"/>
+        </w:tabs>
+      </w:pPr>
+      <w:r>
+        <w:t>B. Parameters: [in]</w:t>
+      </w:r>
+      <w:r>
+        <w:t xml:space="preserve"> x (float), [out] count (float) </w:t>
+      </w:r>
+    </w:p>
+    <w:p>
+      <w:pPr>
+        <w:pStyle w:val="ListParagraph"/>
+        <w:tabs>
+          <w:tab w:val="left" w:pos="2904"/>
+        </w:tabs>
+      </w:pPr>
+      <w:r>
+        <w:t xml:space="preserve">C. Query Returned: </w:t>
+      </w:r>
+      <w:r>
+        <w:t xml:space="preserve">count = </w:t>
+      </w:r>
+      <w:r>
+        <w:t xml:space="preserve">Percentage of students whose total grade is &gt; </w:t>
+      </w:r>
+      <w:r>
+        <w:t>x</w:t>
+      </w:r>
+    </w:p>
+    <w:p>
+      <w:pPr>
+        <w:pStyle w:val="ListParagraph"/>
+        <w:tabs>
+          <w:tab w:val="left" w:pos="2904"/>
+        </w:tabs>
+      </w:pPr>
+    </w:p>
+    <w:p>
+      <w:pPr>
+        <w:pStyle w:val="ListParagraph"/>
+        <w:numPr>
+          <w:ilvl w:val="0"/>
+          <w:numId w:val="3"/>
+        </w:numPr>
+        <w:tabs>
+          <w:tab w:val="left" w:pos="2904"/>
+        </w:tabs>
+      </w:pPr>
+      <w:r>
+        <w:t xml:space="preserve">A. Procedure Name: </w:t>
+      </w:r>
+      <w:proofErr w:type="spellStart"/>
+      <w:r>
+        <w:t>CreateStudent</w:t>
+      </w:r>
+      <w:proofErr w:type="spellEnd"/>
+    </w:p>
+    <w:p>
+      <w:pPr>
+        <w:pStyle w:val="ListParagraph"/>
+        <w:tabs>
+          <w:tab w:val="left" w:pos="2904"/>
+        </w:tabs>
+      </w:pPr>
+      <w:r>
+        <w:t xml:space="preserve">B. </w:t>
+      </w:r>
+      <w:r>
+        <w:t xml:space="preserve">Parameters: [in] </w:t>
+      </w:r>
+      <w:proofErr w:type="spellStart"/>
+      <w:r>
+        <w:t>fn</w:t>
+      </w:r>
+      <w:proofErr w:type="spellEnd"/>
+      <w:r>
+        <w:t xml:space="preserve"> (</w:t>
+      </w:r>
+      <w:proofErr w:type="gramStart"/>
+      <w:r>
+        <w:t>varchar(</w:t>
+      </w:r>
+      <w:proofErr w:type="gramEnd"/>
+      <w:r>
+        <w:t>50))</w:t>
+      </w:r>
+      <w:r>
+        <w:t>, [in] ln (varchar(50))</w:t>
+      </w:r>
+    </w:p>
+    <w:p>
+      <w:pPr>
+        <w:pStyle w:val="ListParagraph"/>
+        <w:tabs>
+          <w:tab w:val="left" w:pos="2904"/>
+        </w:tabs>
+      </w:pPr>
+      <w:r>
+        <w:t xml:space="preserve">C. Query Returned: </w:t>
+      </w:r>
+      <w:r>
+        <w:t>Returns ID of created Student</w:t>
+      </w:r>
+    </w:p>
+    <w:p>
+      <w:pPr>
+        <w:pStyle w:val="ListParagraph"/>
+        <w:tabs>
+          <w:tab w:val="left" w:pos="2904"/>
+        </w:tabs>
+      </w:pPr>
+    </w:p>
+    <w:p>
+      <w:pPr>
+        <w:pStyle w:val="ListParagraph"/>
+        <w:numPr>
+          <w:ilvl w:val="0"/>
+          <w:numId w:val="3"/>
+        </w:numPr>
+        <w:tabs>
+          <w:tab w:val="left" w:pos="2904"/>
+        </w:tabs>
+      </w:pPr>
+      <w:r>
+        <w:t xml:space="preserve">A. Procedure Name: </w:t>
+      </w:r>
+      <w:proofErr w:type="spellStart"/>
+      <w:r>
+        <w:t>ReadStudent</w:t>
+      </w:r>
+      <w:proofErr w:type="spellEnd"/>
+    </w:p>
+    <w:p>
+      <w:pPr>
+        <w:pStyle w:val="ListParagraph"/>
+        <w:tabs>
+          <w:tab w:val="left" w:pos="2904"/>
+        </w:tabs>
+      </w:pPr>
+      <w:r>
+        <w:t xml:space="preserve">B. Parameters: </w:t>
+      </w:r>
+      <w:r>
+        <w:t>[in] x (int)</w:t>
+      </w:r>
+    </w:p>
+    <w:p>
+      <w:pPr>
+        <w:pStyle w:val="ListParagraph"/>
+        <w:tabs>
+          <w:tab w:val="left" w:pos="2904"/>
+        </w:tabs>
+      </w:pPr>
+      <w:r>
+        <w:t xml:space="preserve">C. Query Returned: Returns all fields of Student where ID = x </w:t>
+      </w:r>
+    </w:p>
+    <w:p>
+      <w:pPr>
+        <w:pStyle w:val="ListParagraph"/>
+        <w:tabs>
+          <w:tab w:val="left" w:pos="2904"/>
+        </w:tabs>
+      </w:pPr>
+    </w:p>
+    <w:p>
+      <w:pPr>
+        <w:pStyle w:val="ListParagraph"/>
+        <w:numPr>
+          <w:ilvl w:val="0"/>
+          <w:numId w:val="3"/>
+        </w:numPr>
+        <w:tabs>
+          <w:tab w:val="left" w:pos="2904"/>
+        </w:tabs>
+      </w:pPr>
+      <w:r>
+        <w:t xml:space="preserve">A. Procedure Name: </w:t>
+      </w:r>
+      <w:proofErr w:type="spellStart"/>
+      <w:r>
+        <w:t>UpdateStudent</w:t>
+      </w:r>
+      <w:proofErr w:type="spellEnd"/>
+    </w:p>
+    <w:p>
+      <w:pPr>
+        <w:pStyle w:val="ListParagraph"/>
+        <w:tabs>
+          <w:tab w:val="left" w:pos="2904"/>
+        </w:tabs>
+      </w:pPr>
+      <w:r>
+        <w:t>B</w:t>
+      </w:r>
+      <w:r>
+        <w:t xml:space="preserve">. Parameters: [in] x (int), [in] </w:t>
+      </w:r>
+      <w:proofErr w:type="spellStart"/>
+      <w:r>
+        <w:t>fn</w:t>
+      </w:r>
+      <w:proofErr w:type="spellEnd"/>
+      <w:r>
+        <w:t xml:space="preserve"> (</w:t>
+      </w:r>
+      <w:proofErr w:type="gramStart"/>
+      <w:r>
+        <w:t>varchar(</w:t>
+      </w:r>
+      <w:proofErr w:type="gramEnd"/>
+      <w:r>
+        <w:t>50))</w:t>
+      </w:r>
+      <w:r>
+        <w:t>, [in] ln (varchar(50))</w:t>
+      </w:r>
+    </w:p>
+    <w:p>
+      <w:pPr>
+        <w:pStyle w:val="ListParagraph"/>
+        <w:tabs>
+          <w:tab w:val="left" w:pos="2904"/>
+        </w:tabs>
+      </w:pPr>
+      <w:r>
+        <w:t xml:space="preserve">C. Query Returned: Updates information of Selected Student where ID = x </w:t>
+      </w:r>
+    </w:p>
+    <w:p>
+      <w:pPr>
+        <w:pStyle w:val="ListParagraph"/>
+        <w:tabs>
+          <w:tab w:val="left" w:pos="2904"/>
+        </w:tabs>
+      </w:pPr>
+    </w:p>
+    <w:p>
+      <w:pPr>
+        <w:pStyle w:val="ListParagraph"/>
+        <w:numPr>
+          <w:ilvl w:val="0"/>
+          <w:numId w:val="3"/>
+        </w:numPr>
+        <w:tabs>
+          <w:tab w:val="left" w:pos="2904"/>
+        </w:tabs>
+      </w:pPr>
+      <w:r>
+        <w:t xml:space="preserve">A. Procedure Name: </w:t>
+      </w:r>
+      <w:proofErr w:type="spellStart"/>
+      <w:r>
+        <w:t>DeleteStudent</w:t>
+      </w:r>
+      <w:proofErr w:type="spellEnd"/>
+    </w:p>
+    <w:p>
+      <w:pPr>
+        <w:pStyle w:val="ListParagraph"/>
+        <w:tabs>
+          <w:tab w:val="left" w:pos="2904"/>
+        </w:tabs>
+      </w:pPr>
+      <w:r>
+        <w:t>B. Parameters: [in] x (int)</w:t>
+      </w:r>
+    </w:p>
+    <w:p>
+      <w:pPr>
+        <w:pStyle w:val="ListParagraph"/>
+        <w:tabs>
+          <w:tab w:val="left" w:pos="2904"/>
+        </w:tabs>
+      </w:pPr>
+      <w:r>
+        <w:t>C. Query Returned: Deletes row in Students where ID = x</w:t>
+      </w:r>
       <w:bookmarkStart w:id="0" w:name="_GoBack"/>
       <w:bookmarkEnd w:id="0"/>
-    </w:p>
-    <w:p>
-      <w:pPr>
-        <w:tabs>
-          <w:tab w:val="left" w:pos="2904"/>
-        </w:tabs>
-      </w:pPr>
     </w:p>
     <w:sectPr>
       <w:pgSz w:w="12240" w:h="15840"/>
@@ -388,6 +891,287 @@
     </w:sectPr>
   </w:body>
 </w:document>
+</file>
+
+<file path=word/numbering.xml><?xml version="1.0" encoding="utf-8"?>
+<w:numbering xmlns:wpc="http://schemas.microsoft.com/office/word/2010/wordprocessingCanvas" xmlns:cx="http://schemas.microsoft.com/office/drawing/2014/chartex" xmlns:cx1="http://schemas.microsoft.com/office/drawing/2015/9/8/chartex" xmlns:cx2="http://schemas.microsoft.com/office/drawing/2015/10/21/chartex" xmlns:cx3="http://schemas.microsoft.com/office/drawing/2016/5/9/chartex" xmlns:cx4="http://schemas.microsoft.com/office/drawing/2016/5/10/chartex" xmlns:cx5="http://schemas.microsoft.com/office/drawing/2016/5/11/chartex" xmlns:cx6="http://schemas.microsoft.com/office/drawing/2016/5/12/chartex" xmlns:cx7="http://schemas.microsoft.com/office/drawing/2016/5/13/chartex" xmlns:cx8="http://schemas.microsoft.com/office/drawing/2016/5/14/chartex" xmlns:mc="http://schemas.openxmlformats.org/markup-compatibility/2006" xmlns:aink="http://schemas.microsoft.com/office/drawing/2016/ink" xmlns:am3d="http://schemas.microsoft.com/office/drawing/2017/model3d" xmlns:o="urn:schemas-microsoft-com:office:office" xmlns:r="http://schemas.openxmlformats.org/officeDocument/2006/relationships" xmlns:m="http://schemas.openxmlformats.org/officeDocument/2006/math" xmlns:v="urn:schemas-microsoft-com:vml" xmlns:wp14="http://schemas.microsoft.com/office/word/2010/wordprocessingDrawing" xmlns:wp="http://schemas.openxmlformats.org/drawingml/2006/wordprocessingDrawing" xmlns:w10="urn:schemas-microsoft-com:office:word" xmlns:w="http://schemas.openxmlformats.org/wordprocessingml/2006/main" xmlns:w14="http://schemas.microsoft.com/office/word/2010/wordml" xmlns:w15="http://schemas.microsoft.com/office/word/2012/wordml" xmlns:w16cid="http://schemas.microsoft.com/office/word/2016/wordml/cid" xmlns:w16se="http://schemas.microsoft.com/office/word/2015/wordml/symex" xmlns:wpg="http://schemas.microsoft.com/office/word/2010/wordprocessingGroup" xmlns:wpi="http://schemas.microsoft.com/office/word/2010/wordprocessingInk" xmlns:wne="http://schemas.microsoft.com/office/word/2006/wordml" xmlns:wps="http://schemas.microsoft.com/office/word/2010/wordprocessingShape" mc:Ignorable="w14 w15 w16se w16cid wp14">
+  <w:abstractNum w:abstractNumId="0" w15:restartNumberingAfterBreak="0">
+    <w:nsid w:val="0701595D"/>
+    <w:multiLevelType w:val="hybridMultilevel"/>
+    <w:tmpl w:val="26DAF8FA"/>
+    <w:lvl w:ilvl="0" w:tplc="3409000F">
+      <w:start w:val="1"/>
+      <w:numFmt w:val="decimal"/>
+      <w:lvlText w:val="%1."/>
+      <w:lvlJc w:val="left"/>
+      <w:pPr>
+        <w:ind w:left="720" w:hanging="360"/>
+      </w:pPr>
+      <w:rPr>
+        <w:rFonts w:hint="default"/>
+      </w:rPr>
+    </w:lvl>
+    <w:lvl w:ilvl="1" w:tplc="34090019" w:tentative="1">
+      <w:start w:val="1"/>
+      <w:numFmt w:val="lowerLetter"/>
+      <w:lvlText w:val="%2."/>
+      <w:lvlJc w:val="left"/>
+      <w:pPr>
+        <w:ind w:left="1440" w:hanging="360"/>
+      </w:pPr>
+    </w:lvl>
+    <w:lvl w:ilvl="2" w:tplc="3409001B" w:tentative="1">
+      <w:start w:val="1"/>
+      <w:numFmt w:val="lowerRoman"/>
+      <w:lvlText w:val="%3."/>
+      <w:lvlJc w:val="right"/>
+      <w:pPr>
+        <w:ind w:left="2160" w:hanging="180"/>
+      </w:pPr>
+    </w:lvl>
+    <w:lvl w:ilvl="3" w:tplc="3409000F" w:tentative="1">
+      <w:start w:val="1"/>
+      <w:numFmt w:val="decimal"/>
+      <w:lvlText w:val="%4."/>
+      <w:lvlJc w:val="left"/>
+      <w:pPr>
+        <w:ind w:left="2880" w:hanging="360"/>
+      </w:pPr>
+    </w:lvl>
+    <w:lvl w:ilvl="4" w:tplc="34090019" w:tentative="1">
+      <w:start w:val="1"/>
+      <w:numFmt w:val="lowerLetter"/>
+      <w:lvlText w:val="%5."/>
+      <w:lvlJc w:val="left"/>
+      <w:pPr>
+        <w:ind w:left="3600" w:hanging="360"/>
+      </w:pPr>
+    </w:lvl>
+    <w:lvl w:ilvl="5" w:tplc="3409001B" w:tentative="1">
+      <w:start w:val="1"/>
+      <w:numFmt w:val="lowerRoman"/>
+      <w:lvlText w:val="%6."/>
+      <w:lvlJc w:val="right"/>
+      <w:pPr>
+        <w:ind w:left="4320" w:hanging="180"/>
+      </w:pPr>
+    </w:lvl>
+    <w:lvl w:ilvl="6" w:tplc="3409000F" w:tentative="1">
+      <w:start w:val="1"/>
+      <w:numFmt w:val="decimal"/>
+      <w:lvlText w:val="%7."/>
+      <w:lvlJc w:val="left"/>
+      <w:pPr>
+        <w:ind w:left="5040" w:hanging="360"/>
+      </w:pPr>
+    </w:lvl>
+    <w:lvl w:ilvl="7" w:tplc="34090019" w:tentative="1">
+      <w:start w:val="1"/>
+      <w:numFmt w:val="lowerLetter"/>
+      <w:lvlText w:val="%8."/>
+      <w:lvlJc w:val="left"/>
+      <w:pPr>
+        <w:ind w:left="5760" w:hanging="360"/>
+      </w:pPr>
+    </w:lvl>
+    <w:lvl w:ilvl="8" w:tplc="3409001B" w:tentative="1">
+      <w:start w:val="1"/>
+      <w:numFmt w:val="lowerRoman"/>
+      <w:lvlText w:val="%9."/>
+      <w:lvlJc w:val="right"/>
+      <w:pPr>
+        <w:ind w:left="6480" w:hanging="180"/>
+      </w:pPr>
+    </w:lvl>
+  </w:abstractNum>
+  <w:abstractNum w:abstractNumId="1" w15:restartNumberingAfterBreak="0">
+    <w:nsid w:val="5F185806"/>
+    <w:multiLevelType w:val="hybridMultilevel"/>
+    <w:tmpl w:val="FFCCBFB2"/>
+    <w:lvl w:ilvl="0" w:tplc="3409000F">
+      <w:start w:val="1"/>
+      <w:numFmt w:val="decimal"/>
+      <w:lvlText w:val="%1."/>
+      <w:lvlJc w:val="left"/>
+      <w:pPr>
+        <w:ind w:left="720" w:hanging="360"/>
+      </w:pPr>
+      <w:rPr>
+        <w:rFonts w:hint="default"/>
+      </w:rPr>
+    </w:lvl>
+    <w:lvl w:ilvl="1" w:tplc="34090019" w:tentative="1">
+      <w:start w:val="1"/>
+      <w:numFmt w:val="lowerLetter"/>
+      <w:lvlText w:val="%2."/>
+      <w:lvlJc w:val="left"/>
+      <w:pPr>
+        <w:ind w:left="1440" w:hanging="360"/>
+      </w:pPr>
+    </w:lvl>
+    <w:lvl w:ilvl="2" w:tplc="3409001B" w:tentative="1">
+      <w:start w:val="1"/>
+      <w:numFmt w:val="lowerRoman"/>
+      <w:lvlText w:val="%3."/>
+      <w:lvlJc w:val="right"/>
+      <w:pPr>
+        <w:ind w:left="2160" w:hanging="180"/>
+      </w:pPr>
+    </w:lvl>
+    <w:lvl w:ilvl="3" w:tplc="3409000F" w:tentative="1">
+      <w:start w:val="1"/>
+      <w:numFmt w:val="decimal"/>
+      <w:lvlText w:val="%4."/>
+      <w:lvlJc w:val="left"/>
+      <w:pPr>
+        <w:ind w:left="2880" w:hanging="360"/>
+      </w:pPr>
+    </w:lvl>
+    <w:lvl w:ilvl="4" w:tplc="34090019" w:tentative="1">
+      <w:start w:val="1"/>
+      <w:numFmt w:val="lowerLetter"/>
+      <w:lvlText w:val="%5."/>
+      <w:lvlJc w:val="left"/>
+      <w:pPr>
+        <w:ind w:left="3600" w:hanging="360"/>
+      </w:pPr>
+    </w:lvl>
+    <w:lvl w:ilvl="5" w:tplc="3409001B" w:tentative="1">
+      <w:start w:val="1"/>
+      <w:numFmt w:val="lowerRoman"/>
+      <w:lvlText w:val="%6."/>
+      <w:lvlJc w:val="right"/>
+      <w:pPr>
+        <w:ind w:left="4320" w:hanging="180"/>
+      </w:pPr>
+    </w:lvl>
+    <w:lvl w:ilvl="6" w:tplc="3409000F" w:tentative="1">
+      <w:start w:val="1"/>
+      <w:numFmt w:val="decimal"/>
+      <w:lvlText w:val="%7."/>
+      <w:lvlJc w:val="left"/>
+      <w:pPr>
+        <w:ind w:left="5040" w:hanging="360"/>
+      </w:pPr>
+    </w:lvl>
+    <w:lvl w:ilvl="7" w:tplc="34090019" w:tentative="1">
+      <w:start w:val="1"/>
+      <w:numFmt w:val="lowerLetter"/>
+      <w:lvlText w:val="%8."/>
+      <w:lvlJc w:val="left"/>
+      <w:pPr>
+        <w:ind w:left="5760" w:hanging="360"/>
+      </w:pPr>
+    </w:lvl>
+    <w:lvl w:ilvl="8" w:tplc="3409001B" w:tentative="1">
+      <w:start w:val="1"/>
+      <w:numFmt w:val="lowerRoman"/>
+      <w:lvlText w:val="%9."/>
+      <w:lvlJc w:val="right"/>
+      <w:pPr>
+        <w:ind w:left="6480" w:hanging="180"/>
+      </w:pPr>
+    </w:lvl>
+  </w:abstractNum>
+  <w:abstractNum w:abstractNumId="2" w15:restartNumberingAfterBreak="0">
+    <w:nsid w:val="743F6261"/>
+    <w:multiLevelType w:val="hybridMultilevel"/>
+    <w:tmpl w:val="86C84F3E"/>
+    <w:lvl w:ilvl="0" w:tplc="4208829E">
+      <w:start w:val="1"/>
+      <w:numFmt w:val="decimal"/>
+      <w:lvlText w:val="%1."/>
+      <w:lvlJc w:val="left"/>
+      <w:pPr>
+        <w:ind w:left="1080" w:hanging="360"/>
+      </w:pPr>
+      <w:rPr>
+        <w:rFonts w:hint="default"/>
+      </w:rPr>
+    </w:lvl>
+    <w:lvl w:ilvl="1" w:tplc="34090019" w:tentative="1">
+      <w:start w:val="1"/>
+      <w:numFmt w:val="lowerLetter"/>
+      <w:lvlText w:val="%2."/>
+      <w:lvlJc w:val="left"/>
+      <w:pPr>
+        <w:ind w:left="1800" w:hanging="360"/>
+      </w:pPr>
+    </w:lvl>
+    <w:lvl w:ilvl="2" w:tplc="3409001B" w:tentative="1">
+      <w:start w:val="1"/>
+      <w:numFmt w:val="lowerRoman"/>
+      <w:lvlText w:val="%3."/>
+      <w:lvlJc w:val="right"/>
+      <w:pPr>
+        <w:ind w:left="2520" w:hanging="180"/>
+      </w:pPr>
+    </w:lvl>
+    <w:lvl w:ilvl="3" w:tplc="3409000F" w:tentative="1">
+      <w:start w:val="1"/>
+      <w:numFmt w:val="decimal"/>
+      <w:lvlText w:val="%4."/>
+      <w:lvlJc w:val="left"/>
+      <w:pPr>
+        <w:ind w:left="3240" w:hanging="360"/>
+      </w:pPr>
+    </w:lvl>
+    <w:lvl w:ilvl="4" w:tplc="34090019" w:tentative="1">
+      <w:start w:val="1"/>
+      <w:numFmt w:val="lowerLetter"/>
+      <w:lvlText w:val="%5."/>
+      <w:lvlJc w:val="left"/>
+      <w:pPr>
+        <w:ind w:left="3960" w:hanging="360"/>
+      </w:pPr>
+    </w:lvl>
+    <w:lvl w:ilvl="5" w:tplc="3409001B" w:tentative="1">
+      <w:start w:val="1"/>
+      <w:numFmt w:val="lowerRoman"/>
+      <w:lvlText w:val="%6."/>
+      <w:lvlJc w:val="right"/>
+      <w:pPr>
+        <w:ind w:left="4680" w:hanging="180"/>
+      </w:pPr>
+    </w:lvl>
+    <w:lvl w:ilvl="6" w:tplc="3409000F" w:tentative="1">
+      <w:start w:val="1"/>
+      <w:numFmt w:val="decimal"/>
+      <w:lvlText w:val="%7."/>
+      <w:lvlJc w:val="left"/>
+      <w:pPr>
+        <w:ind w:left="5400" w:hanging="360"/>
+      </w:pPr>
+    </w:lvl>
+    <w:lvl w:ilvl="7" w:tplc="34090019" w:tentative="1">
+      <w:start w:val="1"/>
+      <w:numFmt w:val="lowerLetter"/>
+      <w:lvlText w:val="%8."/>
+      <w:lvlJc w:val="left"/>
+      <w:pPr>
+        <w:ind w:left="6120" w:hanging="360"/>
+      </w:pPr>
+    </w:lvl>
+    <w:lvl w:ilvl="8" w:tplc="3409001B" w:tentative="1">
+      <w:start w:val="1"/>
+      <w:numFmt w:val="lowerRoman"/>
+      <w:lvlText w:val="%9."/>
+      <w:lvlJc w:val="right"/>
+      <w:pPr>
+        <w:ind w:left="6840" w:hanging="180"/>
+      </w:pPr>
+    </w:lvl>
+  </w:abstractNum>
+  <w:num w:numId="1">
+    <w:abstractNumId w:val="0"/>
+  </w:num>
+  <w:num w:numId="2">
+    <w:abstractNumId w:val="2"/>
+  </w:num>
+  <w:num w:numId="3">
+    <w:abstractNumId w:val="1"/>
+  </w:num>
+</w:numbering>
 </file>
 
 <file path=word/styles.xml><?xml version="1.0" encoding="utf-8"?>
@@ -815,6 +1599,17 @@
     <w:semiHidden/>
     <w:unhideWhenUsed/>
   </w:style>
+  <w:style w:type="paragraph" w:styleId="ListParagraph">
+    <w:name w:val="List Paragraph"/>
+    <w:basedOn w:val="Normal"/>
+    <w:uiPriority w:val="34"/>
+    <w:qFormat/>
+    <w:rsid w:val="002A119A"/>
+    <w:pPr>
+      <w:ind w:left="720"/>
+      <w:contextualSpacing/>
+    </w:pPr>
+  </w:style>
 </w:styles>
 </file>
 

</xml_diff>